<commit_message>
now in the album details you can reproduce all songs
</commit_message>
<xml_diff>
--- a/docs/documentazione-progetto.docx
+++ b/docs/documentazione-progetto.docx
@@ -1,6 +1,6 @@
 
 <file path=word/document.xml><?xml version="1.0" encoding="utf-8"?>
-<w:document xmlns:wpc="http://schemas.microsoft.com/office/word/2010/wordprocessingCanvas" xmlns:cx="http://schemas.microsoft.com/office/drawing/2014/chartex" xmlns:cx1="http://schemas.microsoft.com/office/drawing/2015/9/8/chartex" xmlns:cx2="http://schemas.microsoft.com/office/drawing/2015/10/21/chartex" xmlns:cx3="http://schemas.microsoft.com/office/drawing/2016/5/9/chartex" xmlns:cx4="http://schemas.microsoft.com/office/drawing/2016/5/10/chartex" xmlns:cx5="http://schemas.microsoft.com/office/drawing/2016/5/11/chartex" xmlns:cx6="http://schemas.microsoft.com/office/drawing/2016/5/12/chartex" xmlns:cx7="http://schemas.microsoft.com/office/drawing/2016/5/13/chartex" xmlns:cx8="http://schemas.microsoft.com/office/drawing/2016/5/14/chartex" xmlns:mc="http://schemas.openxmlformats.org/markup-compatibility/2006" xmlns:aink="http://schemas.microsoft.com/office/drawing/2016/ink" xmlns:am3d="http://schemas.microsoft.com/office/drawing/2017/model3d" xmlns:o="urn:schemas-microsoft-com:office:office" xmlns:r="http://schemas.openxmlformats.org/officeDocument/2006/relationships" xmlns:m="http://schemas.openxmlformats.org/officeDocument/2006/math" xmlns:v="urn:schemas-microsoft-com:vml" xmlns:wp14="http://schemas.microsoft.com/office/word/2010/wordprocessingDrawing" xmlns:wp="http://schemas.openxmlformats.org/drawingml/2006/wordprocessingDrawing" xmlns:w10="urn:schemas-microsoft-com:office:word" xmlns:w="http://schemas.openxmlformats.org/wordprocessingml/2006/main" xmlns:w14="http://schemas.microsoft.com/office/word/2010/wordml" xmlns:w15="http://schemas.microsoft.com/office/word/2012/wordml" xmlns:w16cex="http://schemas.microsoft.com/office/word/2018/wordml/cex" xmlns:w16cid="http://schemas.microsoft.com/office/word/2016/wordml/cid" xmlns:w16="http://schemas.microsoft.com/office/word/2018/wordml" xmlns:w16sdtdh="http://schemas.microsoft.com/office/word/2020/wordml/sdtdatahash" xmlns:w16se="http://schemas.microsoft.com/office/word/2015/wordml/symex" xmlns:wpg="http://schemas.microsoft.com/office/word/2010/wordprocessingGroup" xmlns:wpi="http://schemas.microsoft.com/office/word/2010/wordprocessingInk" xmlns:wne="http://schemas.microsoft.com/office/word/2006/wordml" xmlns:wps="http://schemas.microsoft.com/office/word/2010/wordprocessingShape" mc:Ignorable="w14 w15 w16se w16cid w16 w16cex w16sdtdh wp14">
+<w:document xmlns:wpc="http://schemas.microsoft.com/office/word/2010/wordprocessingCanvas" xmlns:cx="http://schemas.microsoft.com/office/drawing/2014/chartex" xmlns:cx1="http://schemas.microsoft.com/office/drawing/2015/9/8/chartex" xmlns:cx2="http://schemas.microsoft.com/office/drawing/2015/10/21/chartex" xmlns:cx3="http://schemas.microsoft.com/office/drawing/2016/5/9/chartex" xmlns:cx4="http://schemas.microsoft.com/office/drawing/2016/5/10/chartex" xmlns:cx5="http://schemas.microsoft.com/office/drawing/2016/5/11/chartex" xmlns:cx6="http://schemas.microsoft.com/office/drawing/2016/5/12/chartex" xmlns:cx7="http://schemas.microsoft.com/office/drawing/2016/5/13/chartex" xmlns:cx8="http://schemas.microsoft.com/office/drawing/2016/5/14/chartex" xmlns:mc="http://schemas.openxmlformats.org/markup-compatibility/2006" xmlns:aink="http://schemas.microsoft.com/office/drawing/2016/ink" xmlns:am3d="http://schemas.microsoft.com/office/drawing/2017/model3d" xmlns:o="urn:schemas-microsoft-com:office:office" xmlns:oel="http://schemas.microsoft.com/office/2019/extlst" xmlns:r="http://schemas.openxmlformats.org/officeDocument/2006/relationships" xmlns:m="http://schemas.openxmlformats.org/officeDocument/2006/math" xmlns:v="urn:schemas-microsoft-com:vml" xmlns:wp14="http://schemas.microsoft.com/office/word/2010/wordprocessingDrawing" xmlns:wp="http://schemas.openxmlformats.org/drawingml/2006/wordprocessingDrawing" xmlns:w10="urn:schemas-microsoft-com:office:word" xmlns:w="http://schemas.openxmlformats.org/wordprocessingml/2006/main" xmlns:w14="http://schemas.microsoft.com/office/word/2010/wordml" xmlns:w15="http://schemas.microsoft.com/office/word/2012/wordml" xmlns:w16cex="http://schemas.microsoft.com/office/word/2018/wordml/cex" xmlns:w16cid="http://schemas.microsoft.com/office/word/2016/wordml/cid" xmlns:w16="http://schemas.microsoft.com/office/word/2018/wordml" xmlns:w16sdtdh="http://schemas.microsoft.com/office/word/2020/wordml/sdtdatahash" xmlns:w16se="http://schemas.microsoft.com/office/word/2015/wordml/symex" xmlns:wpg="http://schemas.microsoft.com/office/word/2010/wordprocessingGroup" xmlns:wpi="http://schemas.microsoft.com/office/word/2010/wordprocessingInk" xmlns:wne="http://schemas.microsoft.com/office/word/2006/wordml" xmlns:wps="http://schemas.microsoft.com/office/word/2010/wordprocessingShape" mc:Ignorable="w14 w15 w16se w16cid w16 w16cex w16sdtdh wp14">
   <w:body>
     <w:sdt>
       <w:sdtPr>
@@ -277,7 +277,7 @@
               </mc:Choice>
               <mc:Fallback>
                 <w:pict>
-                  <v:line w14:anchorId="421D6D93" id="Connettore diritto 42" o:spid="_x0000_s1026" style="position:absolute;z-index:251655680;visibility:visible;mso-wrap-style:square;mso-width-percent:0;mso-wrap-distance-left:9pt;mso-wrap-distance-top:0;mso-wrap-distance-right:9pt;mso-wrap-distance-bottom:0;mso-position-horizontal:absolute;mso-position-horizontal-relative:text;mso-position-vertical:absolute;mso-position-vertical-relative:text;mso-width-percent:0;mso-width-relative:margin" from=".15pt,.6pt" to="425.55pt,.6pt" o:gfxdata="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" strokecolor="#4472c4 [3204]" strokeweight="1.75pt">
+                  <v:line w14:anchorId="472542E1" id="Connettore diritto 42" o:spid="_x0000_s1026" style="position:absolute;z-index:251655680;visibility:visible;mso-wrap-style:square;mso-width-percent:0;mso-wrap-distance-left:9pt;mso-wrap-distance-top:0;mso-wrap-distance-right:9pt;mso-wrap-distance-bottom:0;mso-position-horizontal:absolute;mso-position-horizontal-relative:text;mso-position-vertical:absolute;mso-position-vertical-relative:text;mso-width-percent:0;mso-width-relative:margin" from=".15pt,.6pt" to="425.55pt,.6pt" o:gfxdata="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" strokecolor="#4472c4 [3204]" strokeweight="1.75pt">
                     <v:stroke joinstyle="miter"/>
                   </v:line>
                 </w:pict>
@@ -358,11 +358,11 @@
             <w:tblLook w:val="01E0" w:firstRow="1" w:lastRow="1" w:firstColumn="1" w:lastColumn="1" w:noHBand="0" w:noVBand="0"/>
           </w:tblPr>
           <w:tblGrid>
-            <w:gridCol w:w="2962"/>
-            <w:gridCol w:w="1860"/>
-            <w:gridCol w:w="999"/>
-            <w:gridCol w:w="2966"/>
-            <w:gridCol w:w="70"/>
+            <w:gridCol w:w="2697"/>
+            <w:gridCol w:w="1711"/>
+            <w:gridCol w:w="892"/>
+            <w:gridCol w:w="3496"/>
+            <w:gridCol w:w="61"/>
           </w:tblGrid>
           <w:tr>
             <w:trPr>
@@ -392,8 +392,18 @@
                     <w:b/>
                     <w:szCs w:val="22"/>
                   </w:rPr>
-                  <w:t>Membri del team</w:t>
+                  <w:t xml:space="preserve">Membri </w:t>
                 </w:r>
+                <w:proofErr w:type="gramStart"/>
+                <w:r>
+                  <w:rPr>
+                    <w:rFonts w:cstheme="minorHAnsi"/>
+                    <w:b/>
+                    <w:szCs w:val="22"/>
+                  </w:rPr>
+                  <w:t>del team</w:t>
+                </w:r>
+                <w:proofErr w:type="gramEnd"/>
               </w:p>
             </w:tc>
           </w:tr>
@@ -529,6 +539,15 @@
                     <w:szCs w:val="22"/>
                   </w:rPr>
                 </w:pPr>
+                <w:r>
+                  <w:rPr>
+                    <w:rFonts w:cstheme="minorHAnsi"/>
+                    <w:b/>
+                    <w:color w:val="333399"/>
+                    <w:szCs w:val="22"/>
+                  </w:rPr>
+                  <w:t>Paolocci Giacomo</w:t>
+                </w:r>
               </w:p>
             </w:tc>
             <w:tc>
@@ -547,6 +566,14 @@
                     <w:szCs w:val="22"/>
                   </w:rPr>
                 </w:pPr>
+                <w:r>
+                  <w:rPr>
+                    <w:rFonts w:cstheme="minorHAnsi"/>
+                    <w:color w:val="333399"/>
+                    <w:szCs w:val="22"/>
+                  </w:rPr>
+                  <w:t>278662</w:t>
+                </w:r>
               </w:p>
             </w:tc>
             <w:tc>
@@ -564,6 +591,14 @@
                     <w:szCs w:val="22"/>
                   </w:rPr>
                 </w:pPr>
+                <w:r>
+                  <w:rPr>
+                    <w:rFonts w:cstheme="minorHAnsi"/>
+                    <w:color w:val="333399"/>
+                    <w:szCs w:val="22"/>
+                  </w:rPr>
+                  <w:t>giacomo.paolocci@student.univaq.it</w:t>
+                </w:r>
               </w:p>
             </w:tc>
           </w:tr>
@@ -588,6 +623,14 @@
                     <w:szCs w:val="22"/>
                   </w:rPr>
                 </w:pPr>
+                <w:r>
+                  <w:rPr>
+                    <w:rFonts w:cstheme="minorHAnsi"/>
+                    <w:color w:val="333399"/>
+                    <w:szCs w:val="22"/>
+                  </w:rPr>
+                  <w:t>Enrico Menichelli</w:t>
+                </w:r>
               </w:p>
             </w:tc>
             <w:tc>
@@ -878,7 +921,7 @@
               </mc:Choice>
               <mc:Fallback>
                 <w:pict>
-                  <v:line w14:anchorId="5F053545" id="Connettore diritto 43" o:spid="_x0000_s1026" style="position:absolute;z-index:251695616;visibility:visible;mso-wrap-style:square;mso-width-percent:0;mso-wrap-distance-left:9pt;mso-wrap-distance-top:0;mso-wrap-distance-right:9pt;mso-wrap-distance-bottom:0;mso-position-horizontal:absolute;mso-position-horizontal-relative:text;mso-position-vertical:absolute;mso-position-vertical-relative:text;mso-width-percent:0;mso-width-relative:margin" from=".15pt,6.05pt" to="425.55pt,6.05pt" o:gfxdata="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" strokecolor="#4472c4 [3204]" strokeweight="1.5pt">
+                  <v:line w14:anchorId="7327E0E1" id="Connettore diritto 43" o:spid="_x0000_s1026" style="position:absolute;z-index:251695616;visibility:visible;mso-wrap-style:square;mso-width-percent:0;mso-wrap-distance-left:9pt;mso-wrap-distance-top:0;mso-wrap-distance-right:9pt;mso-wrap-distance-bottom:0;mso-position-horizontal:absolute;mso-position-horizontal-relative:text;mso-position-vertical:absolute;mso-position-vertical-relative:text;mso-width-percent:0;mso-width-relative:margin" from=".15pt,6.05pt" to="425.55pt,6.05pt" o:gfxdata="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" strokecolor="#4472c4 [3204]" strokeweight="1.5pt">
                     <v:stroke joinstyle="miter"/>
                   </v:line>
                 </w:pict>
@@ -1411,33 +1454,34 @@
       </w:pPr>
     </w:p>
     <w:p>
-      <w:pPr>
-        <w:rPr>
-          <w:rFonts w:cstheme="minorHAnsi"/>
-        </w:rPr>
-      </w:pPr>
+      <w:proofErr w:type="spellStart"/>
       <w:r>
         <w:rPr>
           <w:rFonts w:cstheme="minorHAnsi"/>
         </w:rPr>
-        <w:t>RIMUOVERE DESCRIZIONE</w:t>
+        <w:t>Unify</w:t>
       </w:r>
+      <w:proofErr w:type="spellEnd"/>
       <w:r>
         <w:rPr>
           <w:rFonts w:cstheme="minorHAnsi"/>
         </w:rPr>
-        <w:t xml:space="preserve"> TESTO SOTTOSTANTE</w:t>
+        <w:t xml:space="preserve"> è una applicazione che permette all’utente finale di avere una visione a 360° sul mondo della musica, visualizzando le canzoni, gli album, gli artisti e i generi. </w:t>
       </w:r>
-    </w:p>
-    <w:p>
+      <w:proofErr w:type="gramStart"/>
       <w:r>
-        <w:t>Prendendo spunto dall’idea fornita dal docente, dare una descrizione più dettagliata del caso di studio.</w:t>
+        <w:rPr>
+          <w:rFonts w:cstheme="minorHAnsi"/>
+        </w:rPr>
+        <w:t>Inoltre</w:t>
       </w:r>
-    </w:p>
-    <w:p>
-      <w:pPr>
-        <w:pStyle w:val="Nessunaspaziatura"/>
-      </w:pPr>
+      <w:proofErr w:type="gramEnd"/>
+      <w:r>
+        <w:rPr>
+          <w:rFonts w:cstheme="minorHAnsi"/>
+        </w:rPr>
+        <w:t xml:space="preserve"> lo stesso utente può creare delle proprie playlist in cui inserire canzoni. </w:t>
+      </w:r>
     </w:p>
     <w:p>
       <w:pPr>
@@ -1570,76 +1614,32 @@
     </w:p>
     <w:p>
       <w:pPr>
-        <w:rPr>
-          <w:rFonts w:cstheme="minorHAnsi"/>
-        </w:rPr>
+        <w:pStyle w:val="Paragrafoelenco"/>
+        <w:numPr>
+          <w:ilvl w:val="0"/>
+          <w:numId w:val="39"/>
+        </w:numPr>
       </w:pPr>
       <w:r>
-        <w:rPr>
-          <w:rFonts w:cstheme="minorHAnsi"/>
-        </w:rPr>
-        <w:t>RIMUOVERE DESCRIZIONE</w:t>
+        <w:t>Per ogni brano possono essere visualizzate diverse informazioni, tra cui il testo della canzone, l’artista o gli artisti e gli album associati, oltre che naturalmente a riprodurre la stessa canzone.</w:t>
       </w:r>
       <w:r>
-        <w:rPr>
-          <w:rFonts w:cstheme="minorHAnsi"/>
-        </w:rPr>
-        <w:t xml:space="preserve"> TESTO SOTTOSTANTE</w:t>
+        <w:t xml:space="preserve"> </w:t>
       </w:r>
     </w:p>
     <w:p>
       <w:pPr>
-        <w:rPr>
-          <w:rFonts w:cstheme="minorHAnsi"/>
-        </w:rPr>
+        <w:pStyle w:val="Paragrafoelenco"/>
+        <w:numPr>
+          <w:ilvl w:val="0"/>
+          <w:numId w:val="39"/>
+        </w:numPr>
       </w:pPr>
       <w:r>
-        <w:rPr>
-          <w:rFonts w:cstheme="minorHAnsi"/>
-        </w:rPr>
-        <w:t xml:space="preserve">Fornire una lista </w:t>
-      </w:r>
-      <w:r>
-        <w:rPr>
-          <w:rFonts w:cstheme="minorHAnsi"/>
-        </w:rPr>
-        <w:t xml:space="preserve">completa ed esaustiva </w:t>
-      </w:r>
-      <w:r>
-        <w:rPr>
-          <w:rFonts w:cstheme="minorHAnsi"/>
-        </w:rPr>
-        <w:t xml:space="preserve">dei requisiti </w:t>
-      </w:r>
-      <w:r>
-        <w:rPr>
-          <w:rFonts w:cstheme="minorHAnsi"/>
-        </w:rPr>
-        <w:t xml:space="preserve">funzionali </w:t>
-      </w:r>
-      <w:r>
-        <w:rPr>
-          <w:rFonts w:cstheme="minorHAnsi"/>
-        </w:rPr>
-        <w:t>della vostra app</w:t>
-      </w:r>
-      <w:r>
-        <w:rPr>
-          <w:rFonts w:cstheme="minorHAnsi"/>
-        </w:rPr>
-        <w:t>licazione organizzandoli per tipologie di persone che sono state identificate nel capitolo precedente</w:t>
-      </w:r>
-      <w:r>
-        <w:rPr>
-          <w:rFonts w:cstheme="minorHAnsi"/>
-        </w:rPr>
-        <w:t>.</w:t>
+        <w:t>Nella pagina dei generi possono essere visualizzate anche le canzoni per ogni genere e i relativi album. Cliccando sulle foto delle canzoni l’utente può visualizzare ulteriori info e riprodurre una canzone</w:t>
       </w:r>
     </w:p>
     <w:p>
-      <w:pPr>
-        <w:pStyle w:val="Titolo2"/>
-      </w:pPr>
       <w:r>
         <w:br w:type="page"/>
       </w:r>
@@ -1666,104 +1666,6 @@
         </w:rPr>
       </w:pPr>
     </w:p>
-    <w:p>
-      <w:pPr>
-        <w:rPr>
-          <w:rFonts w:cstheme="minorHAnsi"/>
-        </w:rPr>
-      </w:pPr>
-      <w:r>
-        <w:rPr>
-          <w:rFonts w:cstheme="minorHAnsi"/>
-        </w:rPr>
-        <w:t>RIMUOVERE DESCRIZIONE</w:t>
-      </w:r>
-      <w:r>
-        <w:rPr>
-          <w:rFonts w:cstheme="minorHAnsi"/>
-        </w:rPr>
-        <w:t xml:space="preserve"> TESTO SOTTOSTANTE</w:t>
-      </w:r>
-    </w:p>
-    <w:p>
-      <w:pPr>
-        <w:rPr>
-          <w:rFonts w:cstheme="minorHAnsi"/>
-        </w:rPr>
-      </w:pPr>
-      <w:r>
-        <w:rPr>
-          <w:rFonts w:cstheme="minorHAnsi"/>
-        </w:rPr>
-        <w:t>Mostrare un c</w:t>
-      </w:r>
-      <w:r>
-        <w:rPr>
-          <w:rFonts w:cstheme="minorHAnsi"/>
-        </w:rPr>
-        <w:t xml:space="preserve">lass diagram che rappresenta il </w:t>
-      </w:r>
-      <w:r>
-        <w:rPr>
-          <w:rFonts w:cstheme="minorHAnsi"/>
-        </w:rPr>
-        <w:t>domain</w:t>
-      </w:r>
-      <w:r>
-        <w:rPr>
-          <w:rFonts w:cstheme="minorHAnsi"/>
-        </w:rPr>
-        <w:t xml:space="preserve"> model della ap</w:t>
-      </w:r>
-      <w:r>
-        <w:rPr>
-          <w:rFonts w:cstheme="minorHAnsi"/>
-        </w:rPr>
-        <w:t>plicazione</w:t>
-      </w:r>
-      <w:r>
-        <w:rPr>
-          <w:rFonts w:cstheme="minorHAnsi"/>
-        </w:rPr>
-        <w:t xml:space="preserve"> contenente entità e relazioni tra esse. Le entità e le relazioni derivano dalle funzionalità descritt</w:t>
-      </w:r>
-      <w:r>
-        <w:rPr>
-          <w:rFonts w:cstheme="minorHAnsi"/>
-        </w:rPr>
-        <w:t>e</w:t>
-      </w:r>
-      <w:r>
-        <w:rPr>
-          <w:rFonts w:cstheme="minorHAnsi"/>
-        </w:rPr>
-        <w:t xml:space="preserve"> nel</w:t>
-      </w:r>
-      <w:r>
-        <w:rPr>
-          <w:rFonts w:cstheme="minorHAnsi"/>
-        </w:rPr>
-        <w:t>la</w:t>
-      </w:r>
-      <w:r>
-        <w:rPr>
-          <w:rFonts w:cstheme="minorHAnsi"/>
-        </w:rPr>
-        <w:t xml:space="preserve"> </w:t>
-      </w:r>
-      <w:r>
-        <w:rPr>
-          <w:rFonts w:cstheme="minorHAnsi"/>
-        </w:rPr>
-        <w:t xml:space="preserve">sezione </w:t>
-      </w:r>
-      <w:r>
-        <w:rPr>
-          <w:rFonts w:cstheme="minorHAnsi"/>
-        </w:rPr>
-        <w:t>precedente.</w:t>
-      </w:r>
-    </w:p>
     <w:p/>
     <w:sectPr>
       <w:headerReference w:type="default" r:id="rId9"/>
@@ -1780,7 +1682,7 @@
 </file>
 
 <file path=word/endnotes.xml><?xml version="1.0" encoding="utf-8"?>
-<w:endnotes xmlns:wpc="http://schemas.microsoft.com/office/word/2010/wordprocessingCanvas" xmlns:cx="http://schemas.microsoft.com/office/drawing/2014/chartex" xmlns:cx1="http://schemas.microsoft.com/office/drawing/2015/9/8/chartex" xmlns:cx2="http://schemas.microsoft.com/office/drawing/2015/10/21/chartex" xmlns:cx3="http://schemas.microsoft.com/office/drawing/2016/5/9/chartex" xmlns:cx4="http://schemas.microsoft.com/office/drawing/2016/5/10/chartex" xmlns:cx5="http://schemas.microsoft.com/office/drawing/2016/5/11/chartex" xmlns:cx6="http://schemas.microsoft.com/office/drawing/2016/5/12/chartex" xmlns:cx7="http://schemas.microsoft.com/office/drawing/2016/5/13/chartex" xmlns:cx8="http://schemas.microsoft.com/office/drawing/2016/5/14/chartex" xmlns:mc="http://schemas.openxmlformats.org/markup-compatibility/2006" xmlns:aink="http://schemas.microsoft.com/office/drawing/2016/ink" xmlns:am3d="http://schemas.microsoft.com/office/drawing/2017/model3d" xmlns:o="urn:schemas-microsoft-com:office:office" xmlns:r="http://schemas.openxmlformats.org/officeDocument/2006/relationships" xmlns:m="http://schemas.openxmlformats.org/officeDocument/2006/math" xmlns:v="urn:schemas-microsoft-com:vml" xmlns:wp14="http://schemas.microsoft.com/office/word/2010/wordprocessingDrawing" xmlns:wp="http://schemas.openxmlformats.org/drawingml/2006/wordprocessingDrawing" xmlns:w10="urn:schemas-microsoft-com:office:word" xmlns:w="http://schemas.openxmlformats.org/wordprocessingml/2006/main" xmlns:w14="http://schemas.microsoft.com/office/word/2010/wordml" xmlns:w15="http://schemas.microsoft.com/office/word/2012/wordml" xmlns:w16cex="http://schemas.microsoft.com/office/word/2018/wordml/cex" xmlns:w16cid="http://schemas.microsoft.com/office/word/2016/wordml/cid" xmlns:w16="http://schemas.microsoft.com/office/word/2018/wordml" xmlns:w16sdtdh="http://schemas.microsoft.com/office/word/2020/wordml/sdtdatahash" xmlns:w16se="http://schemas.microsoft.com/office/word/2015/wordml/symex" xmlns:wpg="http://schemas.microsoft.com/office/word/2010/wordprocessingGroup" xmlns:wpi="http://schemas.microsoft.com/office/word/2010/wordprocessingInk" xmlns:wne="http://schemas.microsoft.com/office/word/2006/wordml" xmlns:wps="http://schemas.microsoft.com/office/word/2010/wordprocessingShape" mc:Ignorable="w14 w15 w16se w16cid w16 w16cex w16sdtdh wp14">
+<w:endnotes xmlns:wpc="http://schemas.microsoft.com/office/word/2010/wordprocessingCanvas" xmlns:cx="http://schemas.microsoft.com/office/drawing/2014/chartex" xmlns:cx1="http://schemas.microsoft.com/office/drawing/2015/9/8/chartex" xmlns:cx2="http://schemas.microsoft.com/office/drawing/2015/10/21/chartex" xmlns:cx3="http://schemas.microsoft.com/office/drawing/2016/5/9/chartex" xmlns:cx4="http://schemas.microsoft.com/office/drawing/2016/5/10/chartex" xmlns:cx5="http://schemas.microsoft.com/office/drawing/2016/5/11/chartex" xmlns:cx6="http://schemas.microsoft.com/office/drawing/2016/5/12/chartex" xmlns:cx7="http://schemas.microsoft.com/office/drawing/2016/5/13/chartex" xmlns:cx8="http://schemas.microsoft.com/office/drawing/2016/5/14/chartex" xmlns:mc="http://schemas.openxmlformats.org/markup-compatibility/2006" xmlns:aink="http://schemas.microsoft.com/office/drawing/2016/ink" xmlns:am3d="http://schemas.microsoft.com/office/drawing/2017/model3d" xmlns:o="urn:schemas-microsoft-com:office:office" xmlns:oel="http://schemas.microsoft.com/office/2019/extlst" xmlns:r="http://schemas.openxmlformats.org/officeDocument/2006/relationships" xmlns:m="http://schemas.openxmlformats.org/officeDocument/2006/math" xmlns:v="urn:schemas-microsoft-com:vml" xmlns:wp14="http://schemas.microsoft.com/office/word/2010/wordprocessingDrawing" xmlns:wp="http://schemas.openxmlformats.org/drawingml/2006/wordprocessingDrawing" xmlns:w10="urn:schemas-microsoft-com:office:word" xmlns:w="http://schemas.openxmlformats.org/wordprocessingml/2006/main" xmlns:w14="http://schemas.microsoft.com/office/word/2010/wordml" xmlns:w15="http://schemas.microsoft.com/office/word/2012/wordml" xmlns:w16cex="http://schemas.microsoft.com/office/word/2018/wordml/cex" xmlns:w16cid="http://schemas.microsoft.com/office/word/2016/wordml/cid" xmlns:w16="http://schemas.microsoft.com/office/word/2018/wordml" xmlns:w16sdtdh="http://schemas.microsoft.com/office/word/2020/wordml/sdtdatahash" xmlns:w16se="http://schemas.microsoft.com/office/word/2015/wordml/symex" xmlns:wpg="http://schemas.microsoft.com/office/word/2010/wordprocessingGroup" xmlns:wpi="http://schemas.microsoft.com/office/word/2010/wordprocessingInk" xmlns:wne="http://schemas.microsoft.com/office/word/2006/wordml" xmlns:wps="http://schemas.microsoft.com/office/word/2010/wordprocessingShape" mc:Ignorable="w14 w15 w16se w16cid w16 w16cex w16sdtdh wp14">
   <w:endnote w:type="separator" w:id="-1">
     <w:p>
       <w:pPr>
@@ -1805,7 +1707,7 @@
 </file>
 
 <file path=word/footer1.xml><?xml version="1.0" encoding="utf-8"?>
-<w:ftr xmlns:wpc="http://schemas.microsoft.com/office/word/2010/wordprocessingCanvas" xmlns:cx="http://schemas.microsoft.com/office/drawing/2014/chartex" xmlns:cx1="http://schemas.microsoft.com/office/drawing/2015/9/8/chartex" xmlns:cx2="http://schemas.microsoft.com/office/drawing/2015/10/21/chartex" xmlns:cx3="http://schemas.microsoft.com/office/drawing/2016/5/9/chartex" xmlns:cx4="http://schemas.microsoft.com/office/drawing/2016/5/10/chartex" xmlns:cx5="http://schemas.microsoft.com/office/drawing/2016/5/11/chartex" xmlns:cx6="http://schemas.microsoft.com/office/drawing/2016/5/12/chartex" xmlns:cx7="http://schemas.microsoft.com/office/drawing/2016/5/13/chartex" xmlns:cx8="http://schemas.microsoft.com/office/drawing/2016/5/14/chartex" xmlns:mc="http://schemas.openxmlformats.org/markup-compatibility/2006" xmlns:aink="http://schemas.microsoft.com/office/drawing/2016/ink" xmlns:am3d="http://schemas.microsoft.com/office/drawing/2017/model3d" xmlns:o="urn:schemas-microsoft-com:office:office" xmlns:r="http://schemas.openxmlformats.org/officeDocument/2006/relationships" xmlns:m="http://schemas.openxmlformats.org/officeDocument/2006/math" xmlns:v="urn:schemas-microsoft-com:vml" xmlns:wp14="http://schemas.microsoft.com/office/word/2010/wordprocessingDrawing" xmlns:wp="http://schemas.openxmlformats.org/drawingml/2006/wordprocessingDrawing" xmlns:w10="urn:schemas-microsoft-com:office:word" xmlns:w="http://schemas.openxmlformats.org/wordprocessingml/2006/main" xmlns:w14="http://schemas.microsoft.com/office/word/2010/wordml" xmlns:w15="http://schemas.microsoft.com/office/word/2012/wordml" xmlns:w16cex="http://schemas.microsoft.com/office/word/2018/wordml/cex" xmlns:w16cid="http://schemas.microsoft.com/office/word/2016/wordml/cid" xmlns:w16="http://schemas.microsoft.com/office/word/2018/wordml" xmlns:w16sdtdh="http://schemas.microsoft.com/office/word/2020/wordml/sdtdatahash" xmlns:w16se="http://schemas.microsoft.com/office/word/2015/wordml/symex" xmlns:wpg="http://schemas.microsoft.com/office/word/2010/wordprocessingGroup" xmlns:wpi="http://schemas.microsoft.com/office/word/2010/wordprocessingInk" xmlns:wne="http://schemas.microsoft.com/office/word/2006/wordml" xmlns:wps="http://schemas.microsoft.com/office/word/2010/wordprocessingShape" mc:Ignorable="w14 w15 w16se w16cid w16 w16cex w16sdtdh wp14">
+<w:ftr xmlns:wpc="http://schemas.microsoft.com/office/word/2010/wordprocessingCanvas" xmlns:cx="http://schemas.microsoft.com/office/drawing/2014/chartex" xmlns:cx1="http://schemas.microsoft.com/office/drawing/2015/9/8/chartex" xmlns:cx2="http://schemas.microsoft.com/office/drawing/2015/10/21/chartex" xmlns:cx3="http://schemas.microsoft.com/office/drawing/2016/5/9/chartex" xmlns:cx4="http://schemas.microsoft.com/office/drawing/2016/5/10/chartex" xmlns:cx5="http://schemas.microsoft.com/office/drawing/2016/5/11/chartex" xmlns:cx6="http://schemas.microsoft.com/office/drawing/2016/5/12/chartex" xmlns:cx7="http://schemas.microsoft.com/office/drawing/2016/5/13/chartex" xmlns:cx8="http://schemas.microsoft.com/office/drawing/2016/5/14/chartex" xmlns:mc="http://schemas.openxmlformats.org/markup-compatibility/2006" xmlns:aink="http://schemas.microsoft.com/office/drawing/2016/ink" xmlns:am3d="http://schemas.microsoft.com/office/drawing/2017/model3d" xmlns:o="urn:schemas-microsoft-com:office:office" xmlns:oel="http://schemas.microsoft.com/office/2019/extlst" xmlns:r="http://schemas.openxmlformats.org/officeDocument/2006/relationships" xmlns:m="http://schemas.openxmlformats.org/officeDocument/2006/math" xmlns:v="urn:schemas-microsoft-com:vml" xmlns:wp14="http://schemas.microsoft.com/office/word/2010/wordprocessingDrawing" xmlns:wp="http://schemas.openxmlformats.org/drawingml/2006/wordprocessingDrawing" xmlns:w10="urn:schemas-microsoft-com:office:word" xmlns:w="http://schemas.openxmlformats.org/wordprocessingml/2006/main" xmlns:w14="http://schemas.microsoft.com/office/word/2010/wordml" xmlns:w15="http://schemas.microsoft.com/office/word/2012/wordml" xmlns:w16cex="http://schemas.microsoft.com/office/word/2018/wordml/cex" xmlns:w16cid="http://schemas.microsoft.com/office/word/2016/wordml/cid" xmlns:w16="http://schemas.microsoft.com/office/word/2018/wordml" xmlns:w16sdtdh="http://schemas.microsoft.com/office/word/2020/wordml/sdtdatahash" xmlns:w16se="http://schemas.microsoft.com/office/word/2015/wordml/symex" xmlns:wpg="http://schemas.microsoft.com/office/word/2010/wordprocessingGroup" xmlns:wpi="http://schemas.microsoft.com/office/word/2010/wordprocessingInk" xmlns:wne="http://schemas.microsoft.com/office/word/2006/wordml" xmlns:wps="http://schemas.microsoft.com/office/word/2010/wordprocessingShape" mc:Ignorable="w14 w15 w16se w16cid w16 w16cex w16sdtdh wp14">
   <w:sdt>
     <w:sdtPr>
       <w:id w:val="-2101093252"/>
@@ -1814,7 +1716,6 @@
         <w:docPartUnique/>
       </w:docPartObj>
     </w:sdtPr>
-    <w:sdtEndPr/>
     <w:sdtContent>
       <w:p>
         <w:pPr>
@@ -1851,7 +1752,7 @@
 </file>
 
 <file path=word/footnotes.xml><?xml version="1.0" encoding="utf-8"?>
-<w:footnotes xmlns:wpc="http://schemas.microsoft.com/office/word/2010/wordprocessingCanvas" xmlns:cx="http://schemas.microsoft.com/office/drawing/2014/chartex" xmlns:cx1="http://schemas.microsoft.com/office/drawing/2015/9/8/chartex" xmlns:cx2="http://schemas.microsoft.com/office/drawing/2015/10/21/chartex" xmlns:cx3="http://schemas.microsoft.com/office/drawing/2016/5/9/chartex" xmlns:cx4="http://schemas.microsoft.com/office/drawing/2016/5/10/chartex" xmlns:cx5="http://schemas.microsoft.com/office/drawing/2016/5/11/chartex" xmlns:cx6="http://schemas.microsoft.com/office/drawing/2016/5/12/chartex" xmlns:cx7="http://schemas.microsoft.com/office/drawing/2016/5/13/chartex" xmlns:cx8="http://schemas.microsoft.com/office/drawing/2016/5/14/chartex" xmlns:mc="http://schemas.openxmlformats.org/markup-compatibility/2006" xmlns:aink="http://schemas.microsoft.com/office/drawing/2016/ink" xmlns:am3d="http://schemas.microsoft.com/office/drawing/2017/model3d" xmlns:o="urn:schemas-microsoft-com:office:office" xmlns:r="http://schemas.openxmlformats.org/officeDocument/2006/relationships" xmlns:m="http://schemas.openxmlformats.org/officeDocument/2006/math" xmlns:v="urn:schemas-microsoft-com:vml" xmlns:wp14="http://schemas.microsoft.com/office/word/2010/wordprocessingDrawing" xmlns:wp="http://schemas.openxmlformats.org/drawingml/2006/wordprocessingDrawing" xmlns:w10="urn:schemas-microsoft-com:office:word" xmlns:w="http://schemas.openxmlformats.org/wordprocessingml/2006/main" xmlns:w14="http://schemas.microsoft.com/office/word/2010/wordml" xmlns:w15="http://schemas.microsoft.com/office/word/2012/wordml" xmlns:w16cex="http://schemas.microsoft.com/office/word/2018/wordml/cex" xmlns:w16cid="http://schemas.microsoft.com/office/word/2016/wordml/cid" xmlns:w16="http://schemas.microsoft.com/office/word/2018/wordml" xmlns:w16sdtdh="http://schemas.microsoft.com/office/word/2020/wordml/sdtdatahash" xmlns:w16se="http://schemas.microsoft.com/office/word/2015/wordml/symex" xmlns:wpg="http://schemas.microsoft.com/office/word/2010/wordprocessingGroup" xmlns:wpi="http://schemas.microsoft.com/office/word/2010/wordprocessingInk" xmlns:wne="http://schemas.microsoft.com/office/word/2006/wordml" xmlns:wps="http://schemas.microsoft.com/office/word/2010/wordprocessingShape" mc:Ignorable="w14 w15 w16se w16cid w16 w16cex w16sdtdh wp14">
+<w:footnotes xmlns:wpc="http://schemas.microsoft.com/office/word/2010/wordprocessingCanvas" xmlns:cx="http://schemas.microsoft.com/office/drawing/2014/chartex" xmlns:cx1="http://schemas.microsoft.com/office/drawing/2015/9/8/chartex" xmlns:cx2="http://schemas.microsoft.com/office/drawing/2015/10/21/chartex" xmlns:cx3="http://schemas.microsoft.com/office/drawing/2016/5/9/chartex" xmlns:cx4="http://schemas.microsoft.com/office/drawing/2016/5/10/chartex" xmlns:cx5="http://schemas.microsoft.com/office/drawing/2016/5/11/chartex" xmlns:cx6="http://schemas.microsoft.com/office/drawing/2016/5/12/chartex" xmlns:cx7="http://schemas.microsoft.com/office/drawing/2016/5/13/chartex" xmlns:cx8="http://schemas.microsoft.com/office/drawing/2016/5/14/chartex" xmlns:mc="http://schemas.openxmlformats.org/markup-compatibility/2006" xmlns:aink="http://schemas.microsoft.com/office/drawing/2016/ink" xmlns:am3d="http://schemas.microsoft.com/office/drawing/2017/model3d" xmlns:o="urn:schemas-microsoft-com:office:office" xmlns:oel="http://schemas.microsoft.com/office/2019/extlst" xmlns:r="http://schemas.openxmlformats.org/officeDocument/2006/relationships" xmlns:m="http://schemas.openxmlformats.org/officeDocument/2006/math" xmlns:v="urn:schemas-microsoft-com:vml" xmlns:wp14="http://schemas.microsoft.com/office/word/2010/wordprocessingDrawing" xmlns:wp="http://schemas.openxmlformats.org/drawingml/2006/wordprocessingDrawing" xmlns:w10="urn:schemas-microsoft-com:office:word" xmlns:w="http://schemas.openxmlformats.org/wordprocessingml/2006/main" xmlns:w14="http://schemas.microsoft.com/office/word/2010/wordml" xmlns:w15="http://schemas.microsoft.com/office/word/2012/wordml" xmlns:w16cex="http://schemas.microsoft.com/office/word/2018/wordml/cex" xmlns:w16cid="http://schemas.microsoft.com/office/word/2016/wordml/cid" xmlns:w16="http://schemas.microsoft.com/office/word/2018/wordml" xmlns:w16sdtdh="http://schemas.microsoft.com/office/word/2020/wordml/sdtdatahash" xmlns:w16se="http://schemas.microsoft.com/office/word/2015/wordml/symex" xmlns:wpg="http://schemas.microsoft.com/office/word/2010/wordprocessingGroup" xmlns:wpi="http://schemas.microsoft.com/office/word/2010/wordprocessingInk" xmlns:wne="http://schemas.microsoft.com/office/word/2006/wordml" xmlns:wps="http://schemas.microsoft.com/office/word/2010/wordprocessingShape" mc:Ignorable="w14 w15 w16se w16cid w16 w16cex w16sdtdh wp14">
   <w:footnote w:type="separator" w:id="-1">
     <w:p>
       <w:pPr>
@@ -1876,7 +1777,7 @@
 </file>
 
 <file path=word/header1.xml><?xml version="1.0" encoding="utf-8"?>
-<w:hdr xmlns:wpc="http://schemas.microsoft.com/office/word/2010/wordprocessingCanvas" xmlns:cx="http://schemas.microsoft.com/office/drawing/2014/chartex" xmlns:cx1="http://schemas.microsoft.com/office/drawing/2015/9/8/chartex" xmlns:cx2="http://schemas.microsoft.com/office/drawing/2015/10/21/chartex" xmlns:cx3="http://schemas.microsoft.com/office/drawing/2016/5/9/chartex" xmlns:cx4="http://schemas.microsoft.com/office/drawing/2016/5/10/chartex" xmlns:cx5="http://schemas.microsoft.com/office/drawing/2016/5/11/chartex" xmlns:cx6="http://schemas.microsoft.com/office/drawing/2016/5/12/chartex" xmlns:cx7="http://schemas.microsoft.com/office/drawing/2016/5/13/chartex" xmlns:cx8="http://schemas.microsoft.com/office/drawing/2016/5/14/chartex" xmlns:mc="http://schemas.openxmlformats.org/markup-compatibility/2006" xmlns:aink="http://schemas.microsoft.com/office/drawing/2016/ink" xmlns:am3d="http://schemas.microsoft.com/office/drawing/2017/model3d" xmlns:o="urn:schemas-microsoft-com:office:office" xmlns:r="http://schemas.openxmlformats.org/officeDocument/2006/relationships" xmlns:m="http://schemas.openxmlformats.org/officeDocument/2006/math" xmlns:v="urn:schemas-microsoft-com:vml" xmlns:wp14="http://schemas.microsoft.com/office/word/2010/wordprocessingDrawing" xmlns:wp="http://schemas.openxmlformats.org/drawingml/2006/wordprocessingDrawing" xmlns:w10="urn:schemas-microsoft-com:office:word" xmlns:w="http://schemas.openxmlformats.org/wordprocessingml/2006/main" xmlns:w14="http://schemas.microsoft.com/office/word/2010/wordml" xmlns:w15="http://schemas.microsoft.com/office/word/2012/wordml" xmlns:w16cex="http://schemas.microsoft.com/office/word/2018/wordml/cex" xmlns:w16cid="http://schemas.microsoft.com/office/word/2016/wordml/cid" xmlns:w16="http://schemas.microsoft.com/office/word/2018/wordml" xmlns:w16sdtdh="http://schemas.microsoft.com/office/word/2020/wordml/sdtdatahash" xmlns:w16se="http://schemas.microsoft.com/office/word/2015/wordml/symex" xmlns:wpg="http://schemas.microsoft.com/office/word/2010/wordprocessingGroup" xmlns:wpi="http://schemas.microsoft.com/office/word/2010/wordprocessingInk" xmlns:wne="http://schemas.microsoft.com/office/word/2006/wordml" xmlns:wps="http://schemas.microsoft.com/office/word/2010/wordprocessingShape" mc:Ignorable="w14 w15 w16se w16cid w16 w16cex w16sdtdh wp14">
+<w:hdr xmlns:wpc="http://schemas.microsoft.com/office/word/2010/wordprocessingCanvas" xmlns:cx="http://schemas.microsoft.com/office/drawing/2014/chartex" xmlns:cx1="http://schemas.microsoft.com/office/drawing/2015/9/8/chartex" xmlns:cx2="http://schemas.microsoft.com/office/drawing/2015/10/21/chartex" xmlns:cx3="http://schemas.microsoft.com/office/drawing/2016/5/9/chartex" xmlns:cx4="http://schemas.microsoft.com/office/drawing/2016/5/10/chartex" xmlns:cx5="http://schemas.microsoft.com/office/drawing/2016/5/11/chartex" xmlns:cx6="http://schemas.microsoft.com/office/drawing/2016/5/12/chartex" xmlns:cx7="http://schemas.microsoft.com/office/drawing/2016/5/13/chartex" xmlns:cx8="http://schemas.microsoft.com/office/drawing/2016/5/14/chartex" xmlns:mc="http://schemas.openxmlformats.org/markup-compatibility/2006" xmlns:aink="http://schemas.microsoft.com/office/drawing/2016/ink" xmlns:am3d="http://schemas.microsoft.com/office/drawing/2017/model3d" xmlns:o="urn:schemas-microsoft-com:office:office" xmlns:oel="http://schemas.microsoft.com/office/2019/extlst" xmlns:r="http://schemas.openxmlformats.org/officeDocument/2006/relationships" xmlns:m="http://schemas.openxmlformats.org/officeDocument/2006/math" xmlns:v="urn:schemas-microsoft-com:vml" xmlns:wp14="http://schemas.microsoft.com/office/word/2010/wordprocessingDrawing" xmlns:wp="http://schemas.openxmlformats.org/drawingml/2006/wordprocessingDrawing" xmlns:w10="urn:schemas-microsoft-com:office:word" xmlns:w="http://schemas.openxmlformats.org/wordprocessingml/2006/main" xmlns:w14="http://schemas.microsoft.com/office/word/2010/wordml" xmlns:w15="http://schemas.microsoft.com/office/word/2012/wordml" xmlns:w16cex="http://schemas.microsoft.com/office/word/2018/wordml/cex" xmlns:w16cid="http://schemas.microsoft.com/office/word/2016/wordml/cid" xmlns:w16="http://schemas.microsoft.com/office/word/2018/wordml" xmlns:w16sdtdh="http://schemas.microsoft.com/office/word/2020/wordml/sdtdatahash" xmlns:w16se="http://schemas.microsoft.com/office/word/2015/wordml/symex" xmlns:wpg="http://schemas.microsoft.com/office/word/2010/wordprocessingGroup" xmlns:wpi="http://schemas.microsoft.com/office/word/2010/wordprocessingInk" xmlns:wne="http://schemas.microsoft.com/office/word/2006/wordml" xmlns:wps="http://schemas.microsoft.com/office/word/2010/wordprocessingShape" mc:Ignorable="w14 w15 w16se w16cid w16 w16cex w16sdtdh wp14">
   <w:p>
     <w:pPr>
       <w:pStyle w:val="Intestazione"/>
@@ -1896,7 +1797,7 @@
 </file>
 
 <file path=word/numbering.xml><?xml version="1.0" encoding="utf-8"?>
-<w:numbering xmlns:wpc="http://schemas.microsoft.com/office/word/2010/wordprocessingCanvas" xmlns:cx="http://schemas.microsoft.com/office/drawing/2014/chartex" xmlns:cx1="http://schemas.microsoft.com/office/drawing/2015/9/8/chartex" xmlns:cx2="http://schemas.microsoft.com/office/drawing/2015/10/21/chartex" xmlns:cx3="http://schemas.microsoft.com/office/drawing/2016/5/9/chartex" xmlns:cx4="http://schemas.microsoft.com/office/drawing/2016/5/10/chartex" xmlns:cx5="http://schemas.microsoft.com/office/drawing/2016/5/11/chartex" xmlns:cx6="http://schemas.microsoft.com/office/drawing/2016/5/12/chartex" xmlns:cx7="http://schemas.microsoft.com/office/drawing/2016/5/13/chartex" xmlns:cx8="http://schemas.microsoft.com/office/drawing/2016/5/14/chartex" xmlns:mc="http://schemas.openxmlformats.org/markup-compatibility/2006" xmlns:aink="http://schemas.microsoft.com/office/drawing/2016/ink" xmlns:am3d="http://schemas.microsoft.com/office/drawing/2017/model3d" xmlns:o="urn:schemas-microsoft-com:office:office" xmlns:r="http://schemas.openxmlformats.org/officeDocument/2006/relationships" xmlns:m="http://schemas.openxmlformats.org/officeDocument/2006/math" xmlns:v="urn:schemas-microsoft-com:vml" xmlns:wp14="http://schemas.microsoft.com/office/word/2010/wordprocessingDrawing" xmlns:wp="http://schemas.openxmlformats.org/drawingml/2006/wordprocessingDrawing" xmlns:w10="urn:schemas-microsoft-com:office:word" xmlns:w="http://schemas.openxmlformats.org/wordprocessingml/2006/main" xmlns:w14="http://schemas.microsoft.com/office/word/2010/wordml" xmlns:w15="http://schemas.microsoft.com/office/word/2012/wordml" xmlns:w16cex="http://schemas.microsoft.com/office/word/2018/wordml/cex" xmlns:w16cid="http://schemas.microsoft.com/office/word/2016/wordml/cid" xmlns:w16="http://schemas.microsoft.com/office/word/2018/wordml" xmlns:w16sdtdh="http://schemas.microsoft.com/office/word/2020/wordml/sdtdatahash" xmlns:w16se="http://schemas.microsoft.com/office/word/2015/wordml/symex" xmlns:wpg="http://schemas.microsoft.com/office/word/2010/wordprocessingGroup" xmlns:wpi="http://schemas.microsoft.com/office/word/2010/wordprocessingInk" xmlns:wne="http://schemas.microsoft.com/office/word/2006/wordml" xmlns:wps="http://schemas.microsoft.com/office/word/2010/wordprocessingShape" mc:Ignorable="w14 w15 w16se w16cid w16 w16cex w16sdtdh wp14">
+<w:numbering xmlns:wpc="http://schemas.microsoft.com/office/word/2010/wordprocessingCanvas" xmlns:cx="http://schemas.microsoft.com/office/drawing/2014/chartex" xmlns:cx1="http://schemas.microsoft.com/office/drawing/2015/9/8/chartex" xmlns:cx2="http://schemas.microsoft.com/office/drawing/2015/10/21/chartex" xmlns:cx3="http://schemas.microsoft.com/office/drawing/2016/5/9/chartex" xmlns:cx4="http://schemas.microsoft.com/office/drawing/2016/5/10/chartex" xmlns:cx5="http://schemas.microsoft.com/office/drawing/2016/5/11/chartex" xmlns:cx6="http://schemas.microsoft.com/office/drawing/2016/5/12/chartex" xmlns:cx7="http://schemas.microsoft.com/office/drawing/2016/5/13/chartex" xmlns:cx8="http://schemas.microsoft.com/office/drawing/2016/5/14/chartex" xmlns:mc="http://schemas.openxmlformats.org/markup-compatibility/2006" xmlns:aink="http://schemas.microsoft.com/office/drawing/2016/ink" xmlns:am3d="http://schemas.microsoft.com/office/drawing/2017/model3d" xmlns:o="urn:schemas-microsoft-com:office:office" xmlns:oel="http://schemas.microsoft.com/office/2019/extlst" xmlns:r="http://schemas.openxmlformats.org/officeDocument/2006/relationships" xmlns:m="http://schemas.openxmlformats.org/officeDocument/2006/math" xmlns:v="urn:schemas-microsoft-com:vml" xmlns:wp14="http://schemas.microsoft.com/office/word/2010/wordprocessingDrawing" xmlns:wp="http://schemas.openxmlformats.org/drawingml/2006/wordprocessingDrawing" xmlns:w10="urn:schemas-microsoft-com:office:word" xmlns:w="http://schemas.openxmlformats.org/wordprocessingml/2006/main" xmlns:w14="http://schemas.microsoft.com/office/word/2010/wordml" xmlns:w15="http://schemas.microsoft.com/office/word/2012/wordml" xmlns:w16cex="http://schemas.microsoft.com/office/word/2018/wordml/cex" xmlns:w16cid="http://schemas.microsoft.com/office/word/2016/wordml/cid" xmlns:w16="http://schemas.microsoft.com/office/word/2018/wordml" xmlns:w16sdtdh="http://schemas.microsoft.com/office/word/2020/wordml/sdtdatahash" xmlns:w16se="http://schemas.microsoft.com/office/word/2015/wordml/symex" xmlns:wpg="http://schemas.microsoft.com/office/word/2010/wordprocessingGroup" xmlns:wpi="http://schemas.microsoft.com/office/word/2010/wordprocessingInk" xmlns:wne="http://schemas.microsoft.com/office/word/2006/wordml" xmlns:wps="http://schemas.microsoft.com/office/word/2010/wordprocessingShape" mc:Ignorable="w14 w15 w16se w16cid w16 w16cex w16sdtdh wp14">
   <w:abstractNum w:abstractNumId="0" w15:restartNumberingAfterBreak="0">
     <w:nsid w:val="04281BDD"/>
     <w:multiLevelType w:val="hybridMultilevel"/>
@@ -3055,6 +2956,119 @@
     </w:lvl>
   </w:abstractNum>
   <w:abstractNum w:abstractNumId="10" w15:restartNumberingAfterBreak="0">
+    <w:nsid w:val="54614448"/>
+    <w:multiLevelType w:val="hybridMultilevel"/>
+    <w:tmpl w:val="9FF6431A"/>
+    <w:lvl w:ilvl="0" w:tplc="04100001">
+      <w:start w:val="1"/>
+      <w:numFmt w:val="bullet"/>
+      <w:lvlText w:val=""/>
+      <w:lvlJc w:val="left"/>
+      <w:pPr>
+        <w:ind w:left="720" w:hanging="360"/>
+      </w:pPr>
+      <w:rPr>
+        <w:rFonts w:ascii="Symbol" w:hAnsi="Symbol" w:hint="default"/>
+      </w:rPr>
+    </w:lvl>
+    <w:lvl w:ilvl="1" w:tplc="04100003" w:tentative="1">
+      <w:start w:val="1"/>
+      <w:numFmt w:val="bullet"/>
+      <w:lvlText w:val="o"/>
+      <w:lvlJc w:val="left"/>
+      <w:pPr>
+        <w:ind w:left="1440" w:hanging="360"/>
+      </w:pPr>
+      <w:rPr>
+        <w:rFonts w:ascii="Courier New" w:hAnsi="Courier New" w:cs="Courier New" w:hint="default"/>
+      </w:rPr>
+    </w:lvl>
+    <w:lvl w:ilvl="2" w:tplc="04100005" w:tentative="1">
+      <w:start w:val="1"/>
+      <w:numFmt w:val="bullet"/>
+      <w:lvlText w:val=""/>
+      <w:lvlJc w:val="left"/>
+      <w:pPr>
+        <w:ind w:left="2160" w:hanging="360"/>
+      </w:pPr>
+      <w:rPr>
+        <w:rFonts w:ascii="Wingdings" w:hAnsi="Wingdings" w:hint="default"/>
+      </w:rPr>
+    </w:lvl>
+    <w:lvl w:ilvl="3" w:tplc="04100001" w:tentative="1">
+      <w:start w:val="1"/>
+      <w:numFmt w:val="bullet"/>
+      <w:lvlText w:val=""/>
+      <w:lvlJc w:val="left"/>
+      <w:pPr>
+        <w:ind w:left="2880" w:hanging="360"/>
+      </w:pPr>
+      <w:rPr>
+        <w:rFonts w:ascii="Symbol" w:hAnsi="Symbol" w:hint="default"/>
+      </w:rPr>
+    </w:lvl>
+    <w:lvl w:ilvl="4" w:tplc="04100003" w:tentative="1">
+      <w:start w:val="1"/>
+      <w:numFmt w:val="bullet"/>
+      <w:lvlText w:val="o"/>
+      <w:lvlJc w:val="left"/>
+      <w:pPr>
+        <w:ind w:left="3600" w:hanging="360"/>
+      </w:pPr>
+      <w:rPr>
+        <w:rFonts w:ascii="Courier New" w:hAnsi="Courier New" w:cs="Courier New" w:hint="default"/>
+      </w:rPr>
+    </w:lvl>
+    <w:lvl w:ilvl="5" w:tplc="04100005" w:tentative="1">
+      <w:start w:val="1"/>
+      <w:numFmt w:val="bullet"/>
+      <w:lvlText w:val=""/>
+      <w:lvlJc w:val="left"/>
+      <w:pPr>
+        <w:ind w:left="4320" w:hanging="360"/>
+      </w:pPr>
+      <w:rPr>
+        <w:rFonts w:ascii="Wingdings" w:hAnsi="Wingdings" w:hint="default"/>
+      </w:rPr>
+    </w:lvl>
+    <w:lvl w:ilvl="6" w:tplc="04100001" w:tentative="1">
+      <w:start w:val="1"/>
+      <w:numFmt w:val="bullet"/>
+      <w:lvlText w:val=""/>
+      <w:lvlJc w:val="left"/>
+      <w:pPr>
+        <w:ind w:left="5040" w:hanging="360"/>
+      </w:pPr>
+      <w:rPr>
+        <w:rFonts w:ascii="Symbol" w:hAnsi="Symbol" w:hint="default"/>
+      </w:rPr>
+    </w:lvl>
+    <w:lvl w:ilvl="7" w:tplc="04100003" w:tentative="1">
+      <w:start w:val="1"/>
+      <w:numFmt w:val="bullet"/>
+      <w:lvlText w:val="o"/>
+      <w:lvlJc w:val="left"/>
+      <w:pPr>
+        <w:ind w:left="5760" w:hanging="360"/>
+      </w:pPr>
+      <w:rPr>
+        <w:rFonts w:ascii="Courier New" w:hAnsi="Courier New" w:cs="Courier New" w:hint="default"/>
+      </w:rPr>
+    </w:lvl>
+    <w:lvl w:ilvl="8" w:tplc="04100005" w:tentative="1">
+      <w:start w:val="1"/>
+      <w:numFmt w:val="bullet"/>
+      <w:lvlText w:val=""/>
+      <w:lvlJc w:val="left"/>
+      <w:pPr>
+        <w:ind w:left="6480" w:hanging="360"/>
+      </w:pPr>
+      <w:rPr>
+        <w:rFonts w:ascii="Wingdings" w:hAnsi="Wingdings" w:hint="default"/>
+      </w:rPr>
+    </w:lvl>
+  </w:abstractNum>
+  <w:abstractNum w:abstractNumId="11" w15:restartNumberingAfterBreak="0">
     <w:nsid w:val="56EE3C93"/>
     <w:multiLevelType w:val="multilevel"/>
     <w:tmpl w:val="0A5A71A2"/>
@@ -3203,7 +3217,7 @@
       </w:rPr>
     </w:lvl>
   </w:abstractNum>
-  <w:abstractNum w:abstractNumId="11" w15:restartNumberingAfterBreak="0">
+  <w:abstractNum w:abstractNumId="12" w15:restartNumberingAfterBreak="0">
     <w:nsid w:val="57BD2924"/>
     <w:multiLevelType w:val="multilevel"/>
     <w:tmpl w:val="2902BF88"/>
@@ -3289,7 +3303,7 @@
       </w:pPr>
     </w:lvl>
   </w:abstractNum>
-  <w:abstractNum w:abstractNumId="12" w15:restartNumberingAfterBreak="0">
+  <w:abstractNum w:abstractNumId="13" w15:restartNumberingAfterBreak="0">
     <w:nsid w:val="59107DBE"/>
     <w:multiLevelType w:val="hybridMultilevel"/>
     <w:tmpl w:val="C818D106"/>
@@ -3378,7 +3392,7 @@
       </w:pPr>
     </w:lvl>
   </w:abstractNum>
-  <w:abstractNum w:abstractNumId="13" w15:restartNumberingAfterBreak="0">
+  <w:abstractNum w:abstractNumId="14" w15:restartNumberingAfterBreak="0">
     <w:nsid w:val="5930466C"/>
     <w:multiLevelType w:val="multilevel"/>
     <w:tmpl w:val="C6F66208"/>
@@ -3491,7 +3505,7 @@
       </w:rPr>
     </w:lvl>
   </w:abstractNum>
-  <w:abstractNum w:abstractNumId="14" w15:restartNumberingAfterBreak="0">
+  <w:abstractNum w:abstractNumId="15" w15:restartNumberingAfterBreak="0">
     <w:nsid w:val="65500030"/>
     <w:multiLevelType w:val="hybridMultilevel"/>
     <w:tmpl w:val="C8BEABEA"/>
@@ -3577,7 +3591,7 @@
       </w:pPr>
     </w:lvl>
   </w:abstractNum>
-  <w:abstractNum w:abstractNumId="15" w15:restartNumberingAfterBreak="0">
+  <w:abstractNum w:abstractNumId="16" w15:restartNumberingAfterBreak="0">
     <w:nsid w:val="6A482762"/>
     <w:multiLevelType w:val="hybridMultilevel"/>
     <w:tmpl w:val="122A30B0"/>
@@ -3663,7 +3677,7 @@
       </w:pPr>
     </w:lvl>
   </w:abstractNum>
-  <w:abstractNum w:abstractNumId="16" w15:restartNumberingAfterBreak="0">
+  <w:abstractNum w:abstractNumId="17" w15:restartNumberingAfterBreak="0">
     <w:nsid w:val="701767C6"/>
     <w:multiLevelType w:val="hybridMultilevel"/>
     <w:tmpl w:val="CDFA8C2E"/>
@@ -3776,7 +3790,7 @@
       </w:rPr>
     </w:lvl>
   </w:abstractNum>
-  <w:abstractNum w:abstractNumId="17" w15:restartNumberingAfterBreak="0">
+  <w:abstractNum w:abstractNumId="18" w15:restartNumberingAfterBreak="0">
     <w:nsid w:val="738F0374"/>
     <w:multiLevelType w:val="multilevel"/>
     <w:tmpl w:val="6C66E342"/>
@@ -3925,7 +3939,7 @@
       </w:rPr>
     </w:lvl>
   </w:abstractNum>
-  <w:abstractNum w:abstractNumId="18" w15:restartNumberingAfterBreak="0">
+  <w:abstractNum w:abstractNumId="19" w15:restartNumberingAfterBreak="0">
     <w:nsid w:val="7726323F"/>
     <w:multiLevelType w:val="multilevel"/>
     <w:tmpl w:val="CEDAFB36"/>
@@ -4042,13 +4056,13 @@
     <w:abstractNumId w:val="3"/>
   </w:num>
   <w:num w:numId="2" w16cid:durableId="1105492773">
-    <w:abstractNumId w:val="13"/>
+    <w:abstractNumId w:val="14"/>
   </w:num>
   <w:num w:numId="3" w16cid:durableId="383019597">
     <w:abstractNumId w:val="1"/>
   </w:num>
   <w:num w:numId="4" w16cid:durableId="1860579786">
-    <w:abstractNumId w:val="11"/>
+    <w:abstractNumId w:val="12"/>
   </w:num>
   <w:num w:numId="5" w16cid:durableId="598291287">
     <w:abstractNumId w:val="4"/>
@@ -4057,22 +4071,22 @@
     <w:abstractNumId w:val="7"/>
   </w:num>
   <w:num w:numId="7" w16cid:durableId="1943879810">
-    <w:abstractNumId w:val="18"/>
+    <w:abstractNumId w:val="19"/>
   </w:num>
   <w:num w:numId="8" w16cid:durableId="1835606328">
     <w:abstractNumId w:val="6"/>
   </w:num>
   <w:num w:numId="9" w16cid:durableId="1399941785">
-    <w:abstractNumId w:val="17"/>
+    <w:abstractNumId w:val="18"/>
   </w:num>
   <w:num w:numId="10" w16cid:durableId="1902515898">
-    <w:abstractNumId w:val="10"/>
+    <w:abstractNumId w:val="11"/>
   </w:num>
   <w:num w:numId="11" w16cid:durableId="831457028">
     <w:abstractNumId w:val="8"/>
   </w:num>
   <w:num w:numId="12" w16cid:durableId="1277104433">
-    <w:abstractNumId w:val="16"/>
+    <w:abstractNumId w:val="17"/>
   </w:num>
   <w:num w:numId="13" w16cid:durableId="1593512725">
     <w:abstractNumId w:val="5"/>
@@ -4084,7 +4098,7 @@
     <w:abstractNumId w:val="0"/>
   </w:num>
   <w:num w:numId="16" w16cid:durableId="894436161">
-    <w:abstractNumId w:val="15"/>
+    <w:abstractNumId w:val="16"/>
   </w:num>
   <w:num w:numId="17" w16cid:durableId="768962994">
     <w:abstractNumId w:val="2"/>
@@ -4147,10 +4161,13 @@
     <w:abstractNumId w:val="2"/>
   </w:num>
   <w:num w:numId="37" w16cid:durableId="1933315800">
-    <w:abstractNumId w:val="14"/>
+    <w:abstractNumId w:val="15"/>
   </w:num>
   <w:num w:numId="38" w16cid:durableId="718432075">
-    <w:abstractNumId w:val="12"/>
+    <w:abstractNumId w:val="13"/>
+  </w:num>
+  <w:num w:numId="39" w16cid:durableId="1025713506">
+    <w:abstractNumId w:val="10"/>
   </w:num>
 </w:numbering>
 </file>

</xml_diff>